<commit_message>
Axiome / PythonCode Convertion
</commit_message>
<xml_diff>
--- a/Dossier.docx
+++ b/Dossier.docx
@@ -3,13 +3,8 @@
 <w:document xmlns:wpc="http://schemas.microsoft.com/office/word/2010/wordprocessingCanvas" xmlns:cx="http://schemas.microsoft.com/office/drawing/2014/chartex" xmlns:cx1="http://schemas.microsoft.com/office/drawing/2015/9/8/chartex" xmlns:cx2="http://schemas.microsoft.com/office/drawing/2015/10/21/chartex" xmlns:cx3="http://schemas.microsoft.com/office/drawing/2016/5/9/chartex" xmlns:cx4="http://schemas.microsoft.com/office/drawing/2016/5/10/chartex" xmlns:cx5="http://schemas.microsoft.com/office/drawing/2016/5/11/chartex" xmlns:cx6="http://schemas.microsoft.com/office/drawing/2016/5/12/chartex" xmlns:cx7="http://schemas.microsoft.com/office/drawing/2016/5/13/chartex" xmlns:cx8="http://schemas.microsoft.com/office/drawing/2016/5/14/chartex" xmlns:mc="http://schemas.openxmlformats.org/markup-compatibility/2006" xmlns:aink="http://schemas.microsoft.com/office/drawing/2016/ink" xmlns:am3d="http://schemas.microsoft.com/office/drawing/2017/model3d" xmlns:o="urn:schemas-microsoft-com:office:office" xmlns:r="http://schemas.openxmlformats.org/officeDocument/2006/relationships" xmlns:m="http://schemas.openxmlformats.org/officeDocument/2006/math" xmlns:v="urn:schemas-microsoft-com:vml" xmlns:wp14="http://schemas.microsoft.com/office/word/2010/wordprocessingDrawing" xmlns:wp="http://schemas.openxmlformats.org/drawingml/2006/wordprocessingDrawing" xmlns:w10="urn:schemas-microsoft-com:office:word" xmlns:w="http://schemas.openxmlformats.org/wordprocessingml/2006/main" xmlns:w14="http://schemas.microsoft.com/office/word/2010/wordml" xmlns:w15="http://schemas.microsoft.com/office/word/2012/wordml" xmlns:w16cex="http://schemas.microsoft.com/office/word/2018/wordml/cex" xmlns:w16cid="http://schemas.microsoft.com/office/word/2016/wordml/cid" xmlns:w16="http://schemas.microsoft.com/office/word/2018/wordml" xmlns:w16se="http://schemas.microsoft.com/office/word/2015/wordml/symex" xmlns:wpg="http://schemas.microsoft.com/office/word/2010/wordprocessingGroup" xmlns:wpi="http://schemas.microsoft.com/office/word/2010/wordprocessingInk" xmlns:wne="http://schemas.microsoft.com/office/word/2006/wordml" xmlns:wps="http://schemas.microsoft.com/office/word/2010/wordprocessingShape" mc:Ignorable="w14 w15 w16se w16cid w16 w16cex wp14">
   <w:body>
     <w:p>
-      <w:proofErr w:type="spellStart"/>
-      <w:r>
-        <w:t>Deroulement</w:t>
-      </w:r>
-      <w:proofErr w:type="spellEnd"/>
-      <w:r>
-        <w:t xml:space="preserve"> programme</w:t>
+      <w:r>
+        <w:t>Deroulement programme</w:t>
       </w:r>
     </w:p>
     <w:p>
@@ -33,15 +28,7 @@
         </w:numPr>
       </w:pPr>
       <w:r>
-        <w:t xml:space="preserve">Ouverture + </w:t>
-      </w:r>
-      <w:proofErr w:type="spellStart"/>
-      <w:r>
-        <w:t>verif</w:t>
-      </w:r>
-      <w:proofErr w:type="spellEnd"/>
-      <w:r>
-        <w:t xml:space="preserve"> ok</w:t>
+        <w:t>Ouverture + verif ok</w:t>
       </w:r>
     </w:p>
     <w:p>
@@ -64,13 +51,8 @@
           <w:numId w:val="1"/>
         </w:numPr>
       </w:pPr>
-      <w:proofErr w:type="spellStart"/>
-      <w:r>
-        <w:t>Creation</w:t>
-      </w:r>
-      <w:proofErr w:type="spellEnd"/>
-      <w:r>
-        <w:t xml:space="preserve"> du L-System au niveau X</w:t>
+      <w:r>
+        <w:t>Creation du L-System au niveau X</w:t>
       </w:r>
     </w:p>
     <w:p>
@@ -106,15 +88,7 @@
         </w:numPr>
       </w:pPr>
       <w:r>
-        <w:t xml:space="preserve">Ouverture + </w:t>
-      </w:r>
-      <w:proofErr w:type="spellStart"/>
-      <w:r>
-        <w:t>verif</w:t>
-      </w:r>
-      <w:proofErr w:type="spellEnd"/>
-      <w:r>
-        <w:t xml:space="preserve"> ok</w:t>
+        <w:t>Ouverture + verif ok</w:t>
       </w:r>
     </w:p>
     <w:p>
@@ -125,13 +99,8 @@
           <w:numId w:val="1"/>
         </w:numPr>
       </w:pPr>
-      <w:proofErr w:type="spellStart"/>
-      <w:r>
-        <w:t>Generation</w:t>
-      </w:r>
-      <w:proofErr w:type="spellEnd"/>
-      <w:r>
-        <w:t xml:space="preserve"> du programme</w:t>
+      <w:r>
+        <w:t>Generation du programme</w:t>
       </w:r>
     </w:p>
     <w:p>
@@ -160,13 +129,8 @@
     </w:p>
     <w:p/>
     <w:p>
-      <w:proofErr w:type="gramStart"/>
-      <w:r>
-        <w:t>Fonction nécessaires</w:t>
-      </w:r>
-      <w:proofErr w:type="gramEnd"/>
-      <w:r>
-        <w:t> :</w:t>
+      <w:r>
+        <w:t>Fonction nécessaires :</w:t>
       </w:r>
     </w:p>
     <w:p>
@@ -189,13 +153,8 @@
           <w:numId w:val="2"/>
         </w:numPr>
       </w:pPr>
-      <w:proofErr w:type="spellStart"/>
-      <w:r>
-        <w:t>Retourenr</w:t>
-      </w:r>
-      <w:proofErr w:type="spellEnd"/>
-      <w:r>
-        <w:t xml:space="preserve"> a la position du style</w:t>
+      <w:r>
+        <w:t>Retourenr a la position du style</w:t>
       </w:r>
     </w:p>
     <w:p>
@@ -230,21 +189,8 @@
           <w:numId w:val="2"/>
         </w:numPr>
       </w:pPr>
-      <w:proofErr w:type="spellStart"/>
-      <w:r>
-        <w:t>Creation</w:t>
-      </w:r>
-      <w:proofErr w:type="spellEnd"/>
-      <w:r>
-        <w:t xml:space="preserve"> du L-</w:t>
-      </w:r>
-      <w:proofErr w:type="spellStart"/>
-      <w:r>
-        <w:t>ssytem</w:t>
-      </w:r>
-      <w:proofErr w:type="spellEnd"/>
-      <w:r>
-        <w:t xml:space="preserve"> niveau X</w:t>
+      <w:r>
+        <w:t>Creation du L-ssytem niveau X</w:t>
       </w:r>
     </w:p>
     <w:p>
@@ -255,13 +201,14 @@
           <w:numId w:val="2"/>
         </w:numPr>
       </w:pPr>
-      <w:proofErr w:type="spellStart"/>
-      <w:r>
-        <w:t>Convertion</w:t>
-      </w:r>
-      <w:proofErr w:type="spellEnd"/>
-      <w:r>
-        <w:t xml:space="preserve"> L System -&gt; Python</w:t>
+      <w:r>
+        <w:t>Convertion L System -&gt; Python</w:t>
+      </w:r>
+    </w:p>
+    <w:p/>
+    <w:p>
+      <w:r>
+        <w:t>On utilise les même norme pour les caractères</w:t>
       </w:r>
     </w:p>
     <w:sectPr>

</xml_diff>